<commit_message>
Word doc with descriptive solution
</commit_message>
<xml_diff>
--- a/Crowdfunding.docx
+++ b/Crowdfunding.docx
@@ -313,15 +313,7 @@
           <w:color w:val="000000"/>
           <w:lang w:val="en-US"/>
         </w:rPr>
-        <w:t xml:space="preserve"> </w:t>
-      </w:r>
-      <w:r>
-        <w:rPr>
-          <w:rFonts w:ascii="Times New Roman" w:hAnsi="Times New Roman" w:cs="Times New Roman"/>
-          <w:color w:val="000000"/>
-          <w:lang w:val="en-US"/>
-        </w:rPr>
-        <w:t>we can conclude</w:t>
+        <w:t xml:space="preserve"> we can conclude</w:t>
       </w:r>
     </w:p>
     <w:p>
@@ -521,15 +513,7 @@
           <w:color w:val="000000"/>
           <w:lang w:val="en-US"/>
         </w:rPr>
-        <w:t>What are some limitations of this dataset</w:t>
-      </w:r>
-      <w:r>
-        <w:rPr>
-          <w:rFonts w:ascii="Times New Roman" w:hAnsi="Times New Roman" w:cs="Times New Roman"/>
-          <w:color w:val="000000"/>
-          <w:lang w:val="en-US"/>
-        </w:rPr>
-        <w:t>?</w:t>
+        <w:t>What are some limitations of this dataset?</w:t>
       </w:r>
     </w:p>
     <w:p>
@@ -574,23 +558,7 @@
           <w:color w:val="000000"/>
           <w:lang w:val="en-US"/>
         </w:rPr>
-        <w:t xml:space="preserve">category wise data set, if not the </w:t>
-      </w:r>
-      <w:r>
-        <w:rPr>
-          <w:rFonts w:ascii="Times New Roman" w:hAnsi="Times New Roman" w:cs="Times New Roman"/>
-          <w:color w:val="000000"/>
-          <w:lang w:val="en-US"/>
-        </w:rPr>
-        <w:t>entire data set</w:t>
-      </w:r>
-      <w:r>
-        <w:rPr>
-          <w:rFonts w:ascii="Times New Roman" w:hAnsi="Times New Roman" w:cs="Times New Roman"/>
-          <w:color w:val="000000"/>
-          <w:lang w:val="en-US"/>
-        </w:rPr>
-        <w:t>.</w:t>
+        <w:t>category wise data set, if not the entire data set.</w:t>
       </w:r>
     </w:p>
     <w:p>
@@ -904,23 +872,7 @@
           <w:color w:val="000000"/>
           <w:lang w:val="en-US"/>
         </w:rPr>
-        <w:t xml:space="preserve">We could draw a table and plot a chart which compares number of backers with percent funded </w:t>
-      </w:r>
-      <w:r>
-        <w:rPr>
-          <w:rFonts w:ascii="Times New Roman" w:hAnsi="Times New Roman" w:cs="Times New Roman"/>
-          <w:color w:val="000000"/>
-          <w:lang w:val="en-US"/>
-        </w:rPr>
-        <w:t>for each campaign</w:t>
-      </w:r>
-      <w:r>
-        <w:rPr>
-          <w:rFonts w:ascii="Times New Roman" w:hAnsi="Times New Roman" w:cs="Times New Roman"/>
-          <w:color w:val="000000"/>
-          <w:lang w:val="en-US"/>
-        </w:rPr>
-        <w:t xml:space="preserve">. </w:t>
+        <w:t xml:space="preserve">We could draw a table and plot a chart which compares number of backers with percent funded for each campaign. </w:t>
       </w:r>
       <w:r>
         <w:rPr>
@@ -1111,7 +1063,87 @@
           <w:color w:val="000000"/>
           <w:lang w:val="en-US"/>
         </w:rPr>
-        <w:t>Mean seems to provide a better summary for the data set here, given z score analysis, most of the data points have a z-score less than 1, which means that the distance of these data points from mean is one std deviation away to the right and left of the mean. Although we cannot ignore the reasonable number of outliers in this data, which suggests that neither mean nor median are a great explanation for this dataset.</w:t>
+        <w:t>Mean seems to provide a better summary for the data set here</w:t>
+      </w:r>
+      <w:r>
+        <w:rPr>
+          <w:rFonts w:ascii="Times New Roman" w:hAnsi="Times New Roman" w:cs="Times New Roman"/>
+          <w:color w:val="000000"/>
+          <w:lang w:val="en-US"/>
+        </w:rPr>
+        <w:t xml:space="preserve"> compared to median</w:t>
+      </w:r>
+      <w:r>
+        <w:rPr>
+          <w:rFonts w:ascii="Times New Roman" w:hAnsi="Times New Roman" w:cs="Times New Roman"/>
+          <w:color w:val="000000"/>
+          <w:lang w:val="en-US"/>
+        </w:rPr>
+        <w:t>, given z score analysis, most of the data points have a z-score less than 1, which means that the distance of these data points from mean is</w:t>
+      </w:r>
+      <w:r>
+        <w:rPr>
+          <w:rFonts w:ascii="Times New Roman" w:hAnsi="Times New Roman" w:cs="Times New Roman"/>
+          <w:color w:val="000000"/>
+          <w:lang w:val="en-US"/>
+        </w:rPr>
+        <w:t xml:space="preserve"> less than</w:t>
+      </w:r>
+      <w:r>
+        <w:rPr>
+          <w:rFonts w:ascii="Times New Roman" w:hAnsi="Times New Roman" w:cs="Times New Roman"/>
+          <w:color w:val="000000"/>
+          <w:lang w:val="en-US"/>
+        </w:rPr>
+        <w:t xml:space="preserve"> one std deviation away to the right </w:t>
+      </w:r>
+      <w:r>
+        <w:rPr>
+          <w:rFonts w:ascii="Times New Roman" w:hAnsi="Times New Roman" w:cs="Times New Roman"/>
+          <w:color w:val="000000"/>
+          <w:lang w:val="en-US"/>
+        </w:rPr>
+        <w:t>or</w:t>
+      </w:r>
+      <w:r>
+        <w:rPr>
+          <w:rFonts w:ascii="Times New Roman" w:hAnsi="Times New Roman" w:cs="Times New Roman"/>
+          <w:color w:val="000000"/>
+          <w:lang w:val="en-US"/>
+        </w:rPr>
+        <w:t xml:space="preserve"> left of the mean.</w:t>
+      </w:r>
+      <w:r>
+        <w:rPr>
+          <w:rFonts w:ascii="Times New Roman" w:hAnsi="Times New Roman" w:cs="Times New Roman"/>
+          <w:color w:val="000000"/>
+          <w:lang w:val="en-US"/>
+        </w:rPr>
+        <w:t xml:space="preserve"> Having said that, </w:t>
+      </w:r>
+      <w:r>
+        <w:rPr>
+          <w:rFonts w:ascii="Times New Roman" w:hAnsi="Times New Roman" w:cs="Times New Roman"/>
+          <w:color w:val="000000"/>
+          <w:lang w:val="en-US"/>
+        </w:rPr>
+        <w:t>we cannot ignore the reasonable number of outliers in this data, which suggests that neither mean nor median are a great explanation for this dataset</w:t>
+      </w:r>
+      <w:r>
+        <w:rPr>
+          <w:rFonts w:ascii="Times New Roman" w:hAnsi="Times New Roman" w:cs="Times New Roman"/>
+          <w:color w:val="000000"/>
+          <w:lang w:val="en-US"/>
+        </w:rPr>
+        <w:t xml:space="preserve"> and should be used with caution and in conjunction with deeper analysis if at all</w:t>
+      </w:r>
+      <w:r>
+        <w:rPr>
+          <w:rFonts w:ascii="Times New Roman" w:hAnsi="Times New Roman" w:cs="Times New Roman"/>
+          <w:color w:val="000000"/>
+          <w:lang w:val="en-US"/>
+        </w:rPr>
+        <w:t>.</w:t>
       </w:r>
     </w:p>
     <w:sectPr>

</xml_diff>